<commit_message>
Revise Chapter 15: apply language example formatting, update homework
Co-Authored-By: Claude Opus 4.6 <noreply@anthropic.com>
</commit_message>
<xml_diff>
--- a/Homework/Chapter 15 Answer Key.docx
+++ b/Homework/Chapter 15 Answer Key.docx
@@ -4,526 +4,1030 @@
   <w:body>
     <w:p>
       <w:pPr>
-        <w:pStyle w:val="Title"/>
+        <w:pStyle w:val="Heading1"/>
+        <w:spacing w:before="0" w:after="120"/>
       </w:pPr>
       <w:r>
-        <w:t>ANSWER KEY</w:t>
+        <w:rPr>
+          <w:sz w:val="32"/>
+        </w:rPr>
+        <w:t>Chapter 15: Punctuation</w:t>
       </w:r>
     </w:p>
-    <w:p/>
     <w:p>
       <w:pPr>
-        <w:spacing w:before="240"/>
+        <w:pStyle w:val="Heading2"/>
+        <w:spacing w:before="0" w:after="240"/>
+      </w:pPr>
+      <w:r>
+        <w:rPr>
+          <w:sz w:val="28"/>
+        </w:rPr>
+        <w:t>Answer Key</w:t>
+      </w:r>
+    </w:p>
+    <w:p>
+      <w:pPr>
+        <w:pStyle w:val="Heading3"/>
+      </w:pPr>
+      <w:r>
+        <w:rPr>
+          <w:sz w:val="24"/>
+        </w:rPr>
+        <w:t>Part 1: Comma Usage</w:t>
+      </w:r>
+    </w:p>
+    <w:p>
+      <w:pPr>
+        <w:spacing w:before="120" w:after="60"/>
       </w:pPr>
       <w:r>
         <w:rPr>
           <w:b/>
+          <w:sz w:val="24"/>
         </w:rPr>
-        <w:t>1. When the storm passed we surveyed the damage and began cleanup efforts.</w:t>
+        <w:t xml:space="preserve">Exercise 1. </w:t>
       </w:r>
-    </w:p>
-    <w:p>
       <w:r>
-        <w:t>Corrected: When the storm passed, we surveyed the damage and began cleanup efforts.</w:t>
-      </w:r>
-    </w:p>
-    <w:p>
-      <w:r>
-        <w:t>Function(s): comma after introductory adverb clause. (Note: no comma before and because it joins two verbs, not two independent clauses.)</w:t>
+        <w:rPr>
+          <w:i/>
+          <w:sz w:val="24"/>
+        </w:rPr>
+        <w:t>When the storm passed we surveyed the damage and began cleanup efforts.</w:t>
       </w:r>
     </w:p>
     <w:p>
       <w:pPr>
-        <w:spacing w:before="240"/>
+        <w:ind w:left="504"/>
+        <w:spacing w:before="0" w:after="40"/>
       </w:pPr>
       <w:r>
         <w:rPr>
           <w:b/>
+          <w:sz w:val="24"/>
         </w:rPr>
-        <w:t>2. She is talented hardworking and creative.</w:t>
+        <w:t xml:space="preserve">Corrected: </w:t>
       </w:r>
-    </w:p>
-    <w:p>
       <w:r>
-        <w:t>Corrected: She is talented, hardworking, and creative.</w:t>
-      </w:r>
-    </w:p>
-    <w:p>
-      <w:r>
-        <w:t>Function(s): commas in a series (separating items in a list); the final comma is the Oxford comma.</w:t>
+        <w:rPr>
+          <w:i/>
+          <w:sz w:val="24"/>
+        </w:rPr>
+        <w:t>When the storm passed, we surveyed the damage and began cleanup efforts.</w:t>
       </w:r>
     </w:p>
     <w:p>
       <w:pPr>
-        <w:spacing w:before="240"/>
+        <w:ind w:left="504"/>
+        <w:spacing w:before="0" w:after="40"/>
+      </w:pPr>
+      <w:r>
+        <w:rPr>
+          <w:sz w:val="24"/>
+        </w:rPr>
+        <w:t>Function: comma after introductory adverb clause</w:t>
+      </w:r>
+    </w:p>
+    <w:p>
+      <w:pPr>
+        <w:spacing w:before="120" w:after="60"/>
       </w:pPr>
       <w:r>
         <w:rPr>
           <w:b/>
+          <w:sz w:val="24"/>
         </w:rPr>
-        <w:t>3. My brother who lives in Seattle is visiting next week.</w:t>
+        <w:t xml:space="preserve">Exercise 2. </w:t>
       </w:r>
-    </w:p>
-    <w:p>
       <w:r>
-        <w:t>Corrected: My brother, who lives in Seattle, is visiting next week.</w:t>
-      </w:r>
-    </w:p>
-    <w:p>
-      <w:r>
-        <w:t>Function(s): commas setting off a nonrestrictive relative clause. (Assumes the speaker has only one brother; the clause adds extra information rather than identifying which brother.)</w:t>
+        <w:rPr>
+          <w:i/>
+          <w:sz w:val="24"/>
+        </w:rPr>
+        <w:t>She is talented hardworking and creative.</w:t>
       </w:r>
     </w:p>
     <w:p>
       <w:pPr>
-        <w:spacing w:before="240"/>
+        <w:ind w:left="504"/>
+        <w:spacing w:before="0" w:after="40"/>
       </w:pPr>
       <w:r>
         <w:rPr>
           <w:b/>
+          <w:sz w:val="24"/>
         </w:rPr>
-        <w:t>4. The meeting was productive but it ran overtime.</w:t>
+        <w:t xml:space="preserve">Corrected: </w:t>
       </w:r>
-    </w:p>
-    <w:p>
       <w:r>
-        <w:t>Corrected: The meeting was productive, but it ran overtime.</w:t>
-      </w:r>
-    </w:p>
-    <w:p>
-      <w:r>
-        <w:t>Function(s): comma before coordinating conjunction joining two independent clauses (compound sentence).</w:t>
+        <w:rPr>
+          <w:i/>
+          <w:sz w:val="24"/>
+        </w:rPr>
+        <w:t>She is talented, hardworking, and creative.</w:t>
       </w:r>
     </w:p>
     <w:p>
       <w:pPr>
-        <w:spacing w:before="240"/>
+        <w:ind w:left="504"/>
+        <w:spacing w:before="0" w:after="40"/>
+      </w:pPr>
+      <w:r>
+        <w:rPr>
+          <w:sz w:val="24"/>
+        </w:rPr>
+        <w:t>Function: commas separating items in a series (Oxford comma before "and")</w:t>
+      </w:r>
+    </w:p>
+    <w:p>
+      <w:pPr>
+        <w:spacing w:before="120" w:after="60"/>
       </w:pPr>
       <w:r>
         <w:rPr>
           <w:b/>
+          <w:sz w:val="24"/>
         </w:rPr>
-        <w:t>5. The tall distinguished professor gave an inspiring lecture.</w:t>
+        <w:t xml:space="preserve">Exercise 3. </w:t>
       </w:r>
-    </w:p>
-    <w:p>
       <w:r>
-        <w:t>Corrected: The tall, distinguished professor gave an inspiring lecture.</w:t>
-      </w:r>
-    </w:p>
-    <w:p>
-      <w:r>
-        <w:t>Function(s): comma between coordinate adjectives. (Test: you can say "tall and distinguished professor," so a comma is needed.)</w:t>
+        <w:rPr>
+          <w:i/>
+          <w:sz w:val="24"/>
+        </w:rPr>
+        <w:t>My brother who lives in Seattle is visiting next week.</w:t>
       </w:r>
     </w:p>
     <w:p>
       <w:pPr>
-        <w:spacing w:before="240"/>
+        <w:ind w:left="504"/>
+        <w:spacing w:before="0" w:after="40"/>
       </w:pPr>
       <w:r>
         <w:rPr>
           <w:b/>
+          <w:sz w:val="24"/>
         </w:rPr>
-        <w:t>6. Explanation of why no comma is needed:</w:t>
+        <w:t xml:space="preserve">Corrected: </w:t>
+      </w:r>
+      <w:r>
+        <w:rPr>
+          <w:i/>
+          <w:sz w:val="24"/>
+        </w:rPr>
+        <w:t>My brother, who lives in Seattle, is visiting next week.</w:t>
       </w:r>
     </w:p>
     <w:p>
+      <w:pPr>
+        <w:ind w:left="504"/>
+        <w:spacing w:before="0" w:after="40"/>
+      </w:pPr>
       <w:r>
-        <w:t>The clause who completed the assignment is restrictive (defining)—it specifies which students received extra credit (only those who completed the assignment, not all students). Restrictive clauses are not set off by commas because they are essential for identifying the noun.</w:t>
+        <w:rPr>
+          <w:sz w:val="24"/>
+        </w:rPr>
+        <w:t>Function: commas setting off nonrestrictive relative clause (assumes the speaker has only one brother; if the speaker has multiple brothers, no commas would be needed — the clause would be restrictive)</w:t>
       </w:r>
     </w:p>
-    <w:p/>
-    <w:p/>
     <w:p>
       <w:pPr>
-        <w:pStyle w:val="Heading1"/>
+        <w:spacing w:before="120" w:after="60"/>
       </w:pPr>
       <w:r>
+        <w:rPr>
+          <w:b/>
+          <w:sz w:val="24"/>
+        </w:rPr>
+        <w:t xml:space="preserve">Exercise 4. </w:t>
+      </w:r>
+      <w:r>
+        <w:rPr>
+          <w:i/>
+          <w:sz w:val="24"/>
+        </w:rPr>
+        <w:t>The meeting was productive but it ran overtime.</w:t>
+      </w:r>
+    </w:p>
+    <w:p>
+      <w:pPr>
+        <w:ind w:left="504"/>
+        <w:spacing w:before="0" w:after="40"/>
+      </w:pPr>
+      <w:r>
+        <w:rPr>
+          <w:b/>
+          <w:sz w:val="24"/>
+        </w:rPr>
+        <w:t xml:space="preserve">Corrected: </w:t>
+      </w:r>
+      <w:r>
+        <w:rPr>
+          <w:i/>
+          <w:sz w:val="24"/>
+        </w:rPr>
+        <w:t>The meeting was productive, but it ran overtime.</w:t>
+      </w:r>
+    </w:p>
+    <w:p>
+      <w:pPr>
+        <w:ind w:left="504"/>
+        <w:spacing w:before="0" w:after="40"/>
+      </w:pPr>
+      <w:r>
+        <w:rPr>
+          <w:sz w:val="24"/>
+        </w:rPr>
+        <w:t>Function: comma before coordinating conjunction joining two independent clauses</w:t>
+      </w:r>
+    </w:p>
+    <w:p>
+      <w:pPr>
+        <w:spacing w:before="120" w:after="60"/>
+      </w:pPr>
+      <w:r>
+        <w:rPr>
+          <w:b/>
+          <w:sz w:val="24"/>
+        </w:rPr>
+        <w:t xml:space="preserve">Exercise 5. </w:t>
+      </w:r>
+      <w:r>
+        <w:rPr>
+          <w:i/>
+          <w:sz w:val="24"/>
+        </w:rPr>
+        <w:t>The tall distinguished professor gave an inspiring lecture.</w:t>
+      </w:r>
+    </w:p>
+    <w:p>
+      <w:pPr>
+        <w:ind w:left="504"/>
+        <w:spacing w:before="0" w:after="40"/>
+      </w:pPr>
+      <w:r>
+        <w:rPr>
+          <w:b/>
+          <w:sz w:val="24"/>
+        </w:rPr>
+        <w:t xml:space="preserve">Corrected: </w:t>
+      </w:r>
+      <w:r>
+        <w:rPr>
+          <w:i/>
+          <w:sz w:val="24"/>
+        </w:rPr>
+        <w:t>The tall, distinguished professor gave an inspiring lecture.</w:t>
+      </w:r>
+    </w:p>
+    <w:p>
+      <w:pPr>
+        <w:ind w:left="504"/>
+        <w:spacing w:before="0" w:after="40"/>
+      </w:pPr>
+      <w:r>
+        <w:rPr>
+          <w:sz w:val="24"/>
+        </w:rPr>
+        <w:t>Function: comma between coordinate adjectives (you can say "tall and distinguished," so a comma is appropriate)</w:t>
+      </w:r>
+    </w:p>
+    <w:p>
+      <w:pPr>
+        <w:spacing w:before="120" w:after="60"/>
+      </w:pPr>
+      <w:r>
+        <w:rPr>
+          <w:b/>
+          <w:sz w:val="24"/>
+        </w:rPr>
+        <w:t xml:space="preserve">Exercise 6. </w:t>
+      </w:r>
+      <w:r>
+        <w:rPr>
+          <w:i/>
+          <w:sz w:val="24"/>
+        </w:rPr>
+        <w:t>The students who completed the assignment received extra credit.</w:t>
+      </w:r>
+    </w:p>
+    <w:p>
+      <w:pPr>
+        <w:ind w:left="504"/>
+        <w:spacing w:before="0" w:after="40"/>
+      </w:pPr>
+      <w:r>
+        <w:rPr>
+          <w:sz w:val="24"/>
+        </w:rPr>
+        <w:t>No comma is needed because "who completed the assignment" is a restrictive relative clause — it identifies which students received extra credit (only those who completed the assignment, not all students). Removing the clause would change the meaning.</w:t>
+      </w:r>
+    </w:p>
+    <w:p>
+      <w:pPr>
+        <w:pStyle w:val="Heading3"/>
+      </w:pPr>
+      <w:r>
+        <w:rPr>
+          <w:sz w:val="24"/>
+        </w:rPr>
         <w:t>Part 2: Semicolons and Colons</w:t>
       </w:r>
     </w:p>
     <w:p>
       <w:pPr>
-        <w:spacing w:before="240"/>
+        <w:spacing w:before="120" w:after="60"/>
       </w:pPr>
       <w:r>
         <w:rPr>
           <w:b/>
+          <w:sz w:val="24"/>
         </w:rPr>
-        <w:t>7. She had one goal ( : / ; ) to finish the project on time.</w:t>
+        <w:t xml:space="preserve">Exercise 7. </w:t>
       </w:r>
-    </w:p>
-    <w:p>
       <w:r>
-        <w:t>Choice: colon</w:t>
-      </w:r>
-    </w:p>
-    <w:p>
-      <w:r>
-        <w:t>Reasoning: A colon introduces an explanation or elaboration after a complete sentence. The infinitive phrase explains what the "one goal" is.</w:t>
+        <w:rPr>
+          <w:i/>
+          <w:sz w:val="24"/>
+        </w:rPr>
+        <w:t>She had one goal ( : / ; ) to finish the project on time.</w:t>
       </w:r>
     </w:p>
     <w:p>
       <w:pPr>
-        <w:spacing w:before="240"/>
+        <w:ind w:left="504"/>
+        <w:spacing w:before="0" w:after="40"/>
       </w:pPr>
       <w:r>
         <w:rPr>
           <w:b/>
+          <w:sz w:val="24"/>
         </w:rPr>
-        <w:t>8. The rain stopped ( : / ; ) we went outside immediately.</w:t>
+        <w:t xml:space="preserve">Choice: </w:t>
       </w:r>
-    </w:p>
-    <w:p>
       <w:r>
-        <w:t>Choice: semicolon</w:t>
-      </w:r>
-    </w:p>
-    <w:p>
-      <w:r>
-        <w:t>Reasoning: A semicolon joins two closely related independent clauses without a coordinating conjunction.</w:t>
+        <w:rPr>
+          <w:i/>
+          <w:sz w:val="24"/>
+        </w:rPr>
+        <w:t>colon</w:t>
       </w:r>
     </w:p>
     <w:p>
       <w:pPr>
-        <w:spacing w:before="240"/>
+        <w:ind w:left="504"/>
+        <w:spacing w:before="0" w:after="40"/>
+      </w:pPr>
+      <w:r>
+        <w:rPr>
+          <w:sz w:val="24"/>
+        </w:rPr>
+        <w:t>A colon introduces an explanation or elaboration after a complete sentence.</w:t>
+      </w:r>
+    </w:p>
+    <w:p>
+      <w:pPr>
+        <w:spacing w:before="120" w:after="60"/>
       </w:pPr>
       <w:r>
         <w:rPr>
           <w:b/>
+          <w:sz w:val="24"/>
         </w:rPr>
-        <w:t>9. The committee includes three officers ( : / ; ) Dr. Lee, president; Ms. Park, secretary; and Mr. Kim, treasurer.</w:t>
+        <w:t xml:space="preserve">Exercise 8. </w:t>
       </w:r>
-    </w:p>
-    <w:p>
       <w:r>
-        <w:t>Choice: colon</w:t>
-      </w:r>
-    </w:p>
-    <w:p>
-      <w:r>
-        <w:t>Reasoning: A colon introduces the list after a complete sentence. (Note: semicolons are used within the list because the items themselves contain commas.)</w:t>
+        <w:rPr>
+          <w:i/>
+          <w:sz w:val="24"/>
+        </w:rPr>
+        <w:t>The rain stopped ( : / ; ) we went outside immediately.</w:t>
       </w:r>
     </w:p>
     <w:p>
       <w:pPr>
-        <w:spacing w:before="240"/>
+        <w:ind w:left="504"/>
+        <w:spacing w:before="0" w:after="40"/>
       </w:pPr>
       <w:r>
         <w:rPr>
           <w:b/>
+          <w:sz w:val="24"/>
         </w:rPr>
-        <w:t>10. He was exhausted ( : / ; ) however, he continued working.</w:t>
+        <w:t xml:space="preserve">Choice: </w:t>
+      </w:r>
+      <w:r>
+        <w:rPr>
+          <w:i/>
+          <w:sz w:val="24"/>
+        </w:rPr>
+        <w:t>semicolon</w:t>
       </w:r>
     </w:p>
     <w:p>
+      <w:pPr>
+        <w:ind w:left="504"/>
+        <w:spacing w:before="0" w:after="40"/>
+      </w:pPr>
       <w:r>
-        <w:t>Choice: semicolon</w:t>
+        <w:rPr>
+          <w:sz w:val="24"/>
+        </w:rPr>
+        <w:t>A semicolon joins two related independent clauses without a conjunction.</w:t>
       </w:r>
     </w:p>
     <w:p>
+      <w:pPr>
+        <w:spacing w:before="120" w:after="60"/>
+      </w:pPr>
       <w:r>
-        <w:t>Reasoning: A semicolon separates two independent clauses when the second begins with a conjunctive adverb (however). The semicolon comes before however, and a comma follows it.</w:t>
+        <w:rPr>
+          <w:b/>
+          <w:sz w:val="24"/>
+        </w:rPr>
+        <w:t xml:space="preserve">Exercise 9. </w:t>
+      </w:r>
+      <w:r>
+        <w:rPr>
+          <w:i/>
+          <w:sz w:val="24"/>
+        </w:rPr>
+        <w:t>The committee includes three officers ( : / ; ) Dr. Lee, president; Ms. Park, secretary; and Mr. Kim, treasurer.</w:t>
       </w:r>
     </w:p>
-    <w:p/>
-    <w:p/>
     <w:p>
       <w:pPr>
-        <w:pStyle w:val="Heading1"/>
+        <w:ind w:left="504"/>
+        <w:spacing w:before="0" w:after="40"/>
       </w:pPr>
       <w:r>
+        <w:rPr>
+          <w:b/>
+          <w:sz w:val="24"/>
+        </w:rPr>
+        <w:t xml:space="preserve">Choice: </w:t>
+      </w:r>
+      <w:r>
+        <w:rPr>
+          <w:i/>
+          <w:sz w:val="24"/>
+        </w:rPr>
+        <w:t>colon</w:t>
+      </w:r>
+    </w:p>
+    <w:p>
+      <w:pPr>
+        <w:ind w:left="504"/>
+        <w:spacing w:before="0" w:after="40"/>
+      </w:pPr>
+      <w:r>
+        <w:rPr>
+          <w:sz w:val="24"/>
+        </w:rPr>
+        <w:t>A colon introduces the list. Semicolons are already used within the list items to separate names from titles.</w:t>
+      </w:r>
+    </w:p>
+    <w:p>
+      <w:pPr>
+        <w:spacing w:before="120" w:after="60"/>
+      </w:pPr>
+      <w:r>
+        <w:rPr>
+          <w:b/>
+          <w:sz w:val="24"/>
+        </w:rPr>
+        <w:t xml:space="preserve">Exercise 10. </w:t>
+      </w:r>
+      <w:r>
+        <w:rPr>
+          <w:i/>
+          <w:sz w:val="24"/>
+        </w:rPr>
+        <w:t>He was exhausted ( : / ; ) however, he continued working.</w:t>
+      </w:r>
+    </w:p>
+    <w:p>
+      <w:pPr>
+        <w:ind w:left="504"/>
+        <w:spacing w:before="0" w:after="40"/>
+      </w:pPr>
+      <w:r>
+        <w:rPr>
+          <w:b/>
+          <w:sz w:val="24"/>
+        </w:rPr>
+        <w:t xml:space="preserve">Choice: </w:t>
+      </w:r>
+      <w:r>
+        <w:rPr>
+          <w:i/>
+          <w:sz w:val="24"/>
+        </w:rPr>
+        <w:t>semicolon</w:t>
+      </w:r>
+    </w:p>
+    <w:p>
+      <w:pPr>
+        <w:ind w:left="504"/>
+        <w:spacing w:before="0" w:after="40"/>
+      </w:pPr>
+      <w:r>
+        <w:rPr>
+          <w:sz w:val="24"/>
+        </w:rPr>
+        <w:t>A semicolon is needed before a conjunctive adverb ("however") joining two independent clauses.</w:t>
+      </w:r>
+    </w:p>
+    <w:p>
+      <w:pPr>
+        <w:pStyle w:val="Heading3"/>
+      </w:pPr>
+      <w:r>
+        <w:rPr>
+          <w:sz w:val="24"/>
+        </w:rPr>
         <w:t>Part 3: Apostrophes</w:t>
       </w:r>
     </w:p>
     <w:p>
       <w:pPr>
-        <w:spacing w:before="240"/>
+        <w:spacing w:before="120" w:after="60"/>
       </w:pPr>
       <w:r>
         <w:rPr>
           <w:b/>
+          <w:sz w:val="24"/>
         </w:rPr>
-        <w:t>11. Its important to understand its function in the sentence.</w:t>
+        <w:t xml:space="preserve">Exercise 11. </w:t>
       </w:r>
-    </w:p>
-    <w:p>
       <w:r>
-        <w:t>Corrected: It's important to understand its function in the sentence.</w:t>
-      </w:r>
-    </w:p>
-    <w:p>
-      <w:r>
-        <w:t>Explanation: It's (contraction of "it is") in the first instance; its (possessive pronoun, no apostrophe) in the second.</w:t>
+        <w:rPr>
+          <w:i/>
+          <w:sz w:val="24"/>
+        </w:rPr>
+        <w:t>Its important to understand its function in the sentence.</w:t>
       </w:r>
     </w:p>
     <w:p>
       <w:pPr>
-        <w:spacing w:before="240"/>
+        <w:ind w:left="504"/>
+        <w:spacing w:before="0" w:after="40"/>
       </w:pPr>
       <w:r>
         <w:rPr>
           <w:b/>
+          <w:sz w:val="24"/>
         </w:rPr>
-        <w:t>12. The students books were left in the classroom.</w:t>
+        <w:t xml:space="preserve">Corrected: </w:t>
       </w:r>
-    </w:p>
-    <w:p>
       <w:r>
-        <w:t>Corrected: The students' books were left in the classroom.</w:t>
-      </w:r>
-    </w:p>
-    <w:p>
-      <w:r>
-        <w:t>Explanation: Plural possessive—the books belonging to the students.</w:t>
+        <w:rPr>
+          <w:i/>
+          <w:sz w:val="24"/>
+        </w:rPr>
+        <w:t>It’s important to understand its function in the sentence.</w:t>
       </w:r>
     </w:p>
     <w:p>
       <w:pPr>
-        <w:spacing w:before="240"/>
+        <w:ind w:left="504"/>
+        <w:spacing w:before="0" w:after="40"/>
+      </w:pPr>
+      <w:r>
+        <w:rPr>
+          <w:sz w:val="24"/>
+        </w:rPr>
+        <w:t>The first "its" should be "it’s" (contraction of "it is"). The second "its" is correct (possessive).</w:t>
+      </w:r>
+    </w:p>
+    <w:p>
+      <w:pPr>
+        <w:spacing w:before="120" w:after="60"/>
       </w:pPr>
       <w:r>
         <w:rPr>
           <w:b/>
+          <w:sz w:val="24"/>
         </w:rPr>
-        <w:t>13. The Joneses car is parked in the driveway.</w:t>
+        <w:t xml:space="preserve">Exercise 12. </w:t>
       </w:r>
-    </w:p>
-    <w:p>
       <w:r>
-        <w:t>Corrected: The Joneses' car is parked in the driveway.</w:t>
-      </w:r>
-    </w:p>
-    <w:p>
-      <w:r>
-        <w:t>Explanation: For plural proper nouns ending in -s, add just an apostrophe after the -s to show possession.</w:t>
+        <w:rPr>
+          <w:i/>
+          <w:sz w:val="24"/>
+        </w:rPr>
+        <w:t>The students books were left in the classroom.</w:t>
       </w:r>
     </w:p>
     <w:p>
       <w:pPr>
-        <w:spacing w:before="240"/>
+        <w:ind w:left="504"/>
+        <w:spacing w:before="0" w:after="40"/>
       </w:pPr>
       <w:r>
         <w:rPr>
           <w:b/>
+          <w:sz w:val="24"/>
         </w:rPr>
-        <w:t>14. Theyre going to their house over there.</w:t>
+        <w:t xml:space="preserve">Corrected: </w:t>
       </w:r>
-    </w:p>
-    <w:p>
       <w:r>
-        <w:t>Corrected: They're going to their house over there.</w:t>
-      </w:r>
-    </w:p>
-    <w:p>
-      <w:r>
-        <w:t>Explanation: They're is a contraction of "they are."</w:t>
+        <w:rPr>
+          <w:i/>
+          <w:sz w:val="24"/>
+        </w:rPr>
+        <w:t>The students’ books were left in the classroom.</w:t>
       </w:r>
     </w:p>
     <w:p>
       <w:pPr>
-        <w:spacing w:before="240"/>
+        <w:ind w:left="504"/>
+        <w:spacing w:before="0" w:after="40"/>
+      </w:pPr>
+      <w:r>
+        <w:rPr>
+          <w:sz w:val="24"/>
+        </w:rPr>
+        <w:t>Plural possessive: "students’" (the books belonging to the students).</w:t>
+      </w:r>
+    </w:p>
+    <w:p>
+      <w:pPr>
+        <w:spacing w:before="120" w:after="60"/>
       </w:pPr>
       <w:r>
         <w:rPr>
           <w:b/>
+          <w:sz w:val="24"/>
         </w:rPr>
-        <w:t>15. The womens team won the championship.</w:t>
+        <w:t xml:space="preserve">Exercise 13. </w:t>
+      </w:r>
+      <w:r>
+        <w:rPr>
+          <w:i/>
+          <w:sz w:val="24"/>
+        </w:rPr>
+        <w:t>The Joneses car is parked in the driveway.</w:t>
       </w:r>
     </w:p>
     <w:p>
+      <w:pPr>
+        <w:ind w:left="504"/>
+        <w:spacing w:before="0" w:after="40"/>
+      </w:pPr>
       <w:r>
-        <w:t>Corrected: The women's team won the championship.</w:t>
+        <w:rPr>
+          <w:b/>
+          <w:sz w:val="24"/>
+        </w:rPr>
+        <w:t xml:space="preserve">Corrected: </w:t>
+      </w:r>
+      <w:r>
+        <w:rPr>
+          <w:i/>
+          <w:sz w:val="24"/>
+        </w:rPr>
+        <w:t>The Joneses’ car is parked in the driveway.</w:t>
       </w:r>
     </w:p>
     <w:p>
+      <w:pPr>
+        <w:ind w:left="504"/>
+        <w:spacing w:before="0" w:after="40"/>
+      </w:pPr>
       <w:r>
-        <w:t>Explanation: Women is an irregular plural not ending in -s, so add 's for possession.</w:t>
+        <w:rPr>
+          <w:sz w:val="24"/>
+        </w:rPr>
+        <w:t>Plural possessive of a name ending in -s: "Joneses’" (the car belonging to the Joneses).</w:t>
       </w:r>
     </w:p>
-    <w:p/>
-    <w:p/>
     <w:p>
       <w:pPr>
-        <w:pStyle w:val="Heading1"/>
+        <w:spacing w:before="120" w:after="60"/>
       </w:pPr>
       <w:r>
+        <w:rPr>
+          <w:b/>
+          <w:sz w:val="24"/>
+        </w:rPr>
+        <w:t xml:space="preserve">Exercise 14. </w:t>
+      </w:r>
+      <w:r>
+        <w:rPr>
+          <w:i/>
+          <w:sz w:val="24"/>
+        </w:rPr>
+        <w:t>Theyre going to their house over there.</w:t>
+      </w:r>
+    </w:p>
+    <w:p>
+      <w:pPr>
+        <w:ind w:left="504"/>
+        <w:spacing w:before="0" w:after="40"/>
+      </w:pPr>
+      <w:r>
+        <w:rPr>
+          <w:b/>
+          <w:sz w:val="24"/>
+        </w:rPr>
+        <w:t xml:space="preserve">Corrected: </w:t>
+      </w:r>
+      <w:r>
+        <w:rPr>
+          <w:i/>
+          <w:sz w:val="24"/>
+        </w:rPr>
+        <w:t>They’re going to their house over there.</w:t>
+      </w:r>
+    </w:p>
+    <w:p>
+      <w:pPr>
+        <w:ind w:left="504"/>
+        <w:spacing w:before="0" w:after="40"/>
+      </w:pPr>
+      <w:r>
+        <w:rPr>
+          <w:sz w:val="24"/>
+        </w:rPr>
+        <w:t>"Theyre" should be "They’re" (contraction of "they are"). "Their" and "there" are correct as used.</w:t>
+      </w:r>
+    </w:p>
+    <w:p>
+      <w:pPr>
+        <w:spacing w:before="120" w:after="60"/>
+      </w:pPr>
+      <w:r>
+        <w:rPr>
+          <w:b/>
+          <w:sz w:val="24"/>
+        </w:rPr>
+        <w:t xml:space="preserve">Exercise 15. </w:t>
+      </w:r>
+      <w:r>
+        <w:rPr>
+          <w:i/>
+          <w:sz w:val="24"/>
+        </w:rPr>
+        <w:t>The womens team won the championship.</w:t>
+      </w:r>
+    </w:p>
+    <w:p>
+      <w:pPr>
+        <w:ind w:left="504"/>
+        <w:spacing w:before="0" w:after="40"/>
+      </w:pPr>
+      <w:r>
+        <w:rPr>
+          <w:b/>
+          <w:sz w:val="24"/>
+        </w:rPr>
+        <w:t xml:space="preserve">Corrected: </w:t>
+      </w:r>
+      <w:r>
+        <w:rPr>
+          <w:i/>
+          <w:sz w:val="24"/>
+        </w:rPr>
+        <w:t>The women’s team won the championship.</w:t>
+      </w:r>
+    </w:p>
+    <w:p>
+      <w:pPr>
+        <w:ind w:left="504"/>
+        <w:spacing w:before="0" w:after="40"/>
+      </w:pPr>
+      <w:r>
+        <w:rPr>
+          <w:sz w:val="24"/>
+        </w:rPr>
+        <w:t>Irregular plural possessive: "women’s" (the team belonging to the women). Since "women" doesn’t end in -s, add ’s.</w:t>
+      </w:r>
+    </w:p>
+    <w:p>
+      <w:pPr>
+        <w:pStyle w:val="Heading3"/>
+      </w:pPr>
+      <w:r>
+        <w:rPr>
+          <w:sz w:val="24"/>
+        </w:rPr>
         <w:t>Part 4: Comprehensive Punctuation</w:t>
       </w:r>
     </w:p>
     <w:p>
       <w:pPr>
-        <w:spacing w:before="240"/>
+        <w:spacing w:before="120" w:after="60"/>
       </w:pPr>
       <w:r>
         <w:rPr>
           <w:b/>
+          <w:sz w:val="24"/>
         </w:rPr>
-        <w:t>16. Punctuated: When the meeting ended, the participants left quickly; however, several stayed behind to discuss the proposal. The main question was this: should they proceed?</w:t>
+        <w:t xml:space="preserve">Exercise 16. </w:t>
       </w:r>
     </w:p>
     <w:p>
       <w:pPr>
-        <w:spacing w:before="240"/>
+        <w:ind w:left="504"/>
+        <w:spacing w:before="0" w:after="40"/>
+      </w:pPr>
+      <w:r>
+        <w:rPr>
+          <w:sz w:val="24"/>
+        </w:rPr>
+        <w:t>When the meeting ended, the participants left quickly; however, several stayed behind to discuss the proposal. The main question was this: should they proceed?</w:t>
+      </w:r>
+    </w:p>
+    <w:p>
+      <w:pPr>
+        <w:ind w:left="504"/>
+        <w:spacing w:before="0" w:after="40"/>
+      </w:pPr>
+      <w:r>
+        <w:rPr>
+          <w:sz w:val="24"/>
+        </w:rPr>
+        <w:t>Comma after introductory clause; semicolon before "however"; comma after "however"; period after "proposal"; colon before elaboration; question mark for direct question.</w:t>
+      </w:r>
+    </w:p>
+    <w:p>
+      <w:pPr>
+        <w:spacing w:before="120" w:after="60"/>
       </w:pPr>
       <w:r>
         <w:rPr>
           <w:b/>
+          <w:sz w:val="24"/>
         </w:rPr>
-        <w:t>17. Punctuated: The report, which took three months to complete, contained the following recommendations: reduce costs, improve efficiency, and increase employee training. However, the board rejected all three proposals.</w:t>
+        <w:t xml:space="preserve">Exercise 17. </w:t>
       </w:r>
     </w:p>
     <w:p>
       <w:pPr>
-        <w:spacing w:before="240"/>
+        <w:ind w:left="504"/>
+        <w:spacing w:before="0" w:after="40"/>
+      </w:pPr>
+      <w:r>
+        <w:rPr>
+          <w:sz w:val="24"/>
+        </w:rPr>
+        <w:t>The report, which took three months to complete, contained the following recommendations: reduce costs, improve efficiency, and increase employee training. However, the board rejected all three proposals.</w:t>
+      </w:r>
+    </w:p>
+    <w:p>
+      <w:pPr>
+        <w:ind w:left="504"/>
+        <w:spacing w:before="0" w:after="40"/>
+      </w:pPr>
+      <w:r>
+        <w:rPr>
+          <w:sz w:val="24"/>
+        </w:rPr>
+        <w:t>Commas around nonrestrictive clause; colon before list; commas in series (Oxford comma); period; comma after "However."</w:t>
+      </w:r>
+    </w:p>
+    <w:p>
+      <w:pPr>
+        <w:spacing w:before="120" w:after="60"/>
       </w:pPr>
       <w:r>
         <w:rPr>
           <w:b/>
+          <w:sz w:val="24"/>
         </w:rPr>
-        <w:t>18. Punctuated: Dr. Smith, who has been teaching for twenty years, said, "I believe that students learn best when they're engaged in meaningful activities."</w:t>
+        <w:t xml:space="preserve">Exercise 18. </w:t>
       </w:r>
     </w:p>
-    <w:p/>
-    <w:p/>
     <w:p>
       <w:pPr>
-        <w:pStyle w:val="Heading1"/>
+        <w:ind w:left="504"/>
+        <w:spacing w:before="0" w:after="40"/>
       </w:pPr>
       <w:r>
+        <w:rPr>
+          <w:sz w:val="24"/>
+        </w:rPr>
+        <w:t>Dr. Smith, who has been teaching for twenty years, said, "I believe that students learn best when they’re engaged in meaningful activities."</w:t>
+      </w:r>
+    </w:p>
+    <w:p>
+      <w:pPr>
+        <w:ind w:left="504"/>
+        <w:spacing w:before="0" w:after="40"/>
+      </w:pPr>
+      <w:r>
+        <w:rPr>
+          <w:sz w:val="24"/>
+        </w:rPr>
+        <w:t>Period after "Dr"; commas around nonrestrictive clause; comma before quotation; quotation marks around direct speech; apostrophe in "they’re"; period inside quotation marks.</w:t>
+      </w:r>
+    </w:p>
+    <w:p>
+      <w:pPr>
+        <w:pStyle w:val="Heading3"/>
+      </w:pPr>
+      <w:r>
+        <w:rPr>
+          <w:sz w:val="24"/>
+        </w:rPr>
         <w:t>Part 5: Analysis and Application</w:t>
       </w:r>
     </w:p>
     <w:p>
       <w:pPr>
-        <w:pStyle w:val="Heading2"/>
+        <w:spacing w:before="120" w:after="60"/>
       </w:pPr>
       <w:r>
-        <w:t>Meaning and Punctuation</w:t>
+        <w:rPr>
+          <w:b/>
+          <w:sz w:val="24"/>
+        </w:rPr>
+        <w:t xml:space="preserve">Exercise 19. </w:t>
       </w:r>
     </w:p>
     <w:p>
       <w:pPr>
-        <w:spacing w:before="240"/>
+        <w:ind w:left="504"/>
+        <w:spacing w:before="0" w:after="40"/>
+      </w:pPr>
+      <w:r>
+        <w:rPr>
+          <w:sz w:val="24"/>
+        </w:rPr>
+        <w:t>(a) "The students who studied passed the exam." — Restrictive: only those students who studied passed. Implies some students didn’t study and didn’t pass.</w:t>
+      </w:r>
+    </w:p>
+    <w:p>
+      <w:pPr>
+        <w:ind w:left="504"/>
+        <w:spacing w:before="0" w:after="40"/>
+      </w:pPr>
+      <w:r>
+        <w:rPr>
+          <w:sz w:val="24"/>
+        </w:rPr>
+        <w:t>(b) "The students, who studied, passed the exam." — Non-restrictive: all the students studied, and all of them passed. The clause adds extra information about what the students did.</w:t>
+      </w:r>
+    </w:p>
+    <w:p>
+      <w:pPr>
+        <w:ind w:left="504"/>
+        <w:spacing w:before="0" w:after="40"/>
+      </w:pPr>
+      <w:r>
+        <w:rPr>
+          <w:sz w:val="24"/>
+        </w:rPr>
+        <w:t>The commas change the meaning from identifying a subset (restrictive) to describing the whole group (non-restrictive). This is a key example of how punctuation affects meaning.</w:t>
+      </w:r>
+    </w:p>
+    <w:p>
+      <w:pPr>
+        <w:spacing w:before="120" w:after="60"/>
       </w:pPr>
       <w:r>
         <w:rPr>
           <w:b/>
+          <w:sz w:val="24"/>
         </w:rPr>
-        <w:t>19.</w:t>
-      </w:r>
-    </w:p>
-    <w:p>
-      <w:r>
-        <w:t>Explanation of (a) The students who studied passed the exam.: The clause "who studied" is restrictive—it identifies which students passed. This implies that only the students who studied passed; other students (who did not study) presumably did not pass.</w:t>
-      </w:r>
-    </w:p>
-    <w:p>
-      <w:r>
-        <w:t>Explanation of (b) The students, who studied, passed the exam.: The clause "who studied" is nonrestrictive—it adds extra information about all the students. This implies that all the students studied and all of them passed.</w:t>
-      </w:r>
-    </w:p>
-    <w:p>
-      <w:r>
-        <w:t>How punctuation changes meaning: The presence or absence of commas completely changes the meaning. Without commas (restrictive), only some students passed. With commas (nonrestrictive), all students passed.</w:t>
+        <w:t xml:space="preserve">Exercise 20. </w:t>
       </w:r>
     </w:p>
     <w:p>
       <w:pPr>
-        <w:pStyle w:val="Heading2"/>
+        <w:ind w:left="504"/>
+        <w:spacing w:before="0" w:after="40"/>
       </w:pPr>
       <w:r>
-        <w:t>Real-World Application</w:t>
+        <w:rPr>
+          <w:sz w:val="24"/>
+        </w:rPr>
+        <w:t>Open-ended. Accept any paragraph that correctly identifies at least four punctuation marks with accurate grammatical explanations for each.</w:t>
       </w:r>
     </w:p>
     <w:p>
       <w:pPr>
-        <w:spacing w:before="240"/>
+        <w:spacing w:before="120" w:after="60"/>
       </w:pPr>
       <w:r>
         <w:rPr>
           <w:b/>
+          <w:sz w:val="24"/>
         </w:rPr>
-        <w:t>20. Sample answer:</w:t>
-      </w:r>
-    </w:p>
-    <w:p>
-      <w:r>
-        <w:t>Paragraph: The conference, which was held in Boston, attracted over 500 participants. Dr. Martinez gave the keynote speech; her topic was "Innovation in Education." She discussed three key areas: technology, pedagogy, and assessment. Attendees said, "This was the best conference we've attended."</w:t>
-      </w:r>
-    </w:p>
-    <w:p>
-      <w:r>
-        <w:t>Punctuation mark 1: commas around which was held in Boston</w:t>
-      </w:r>
-    </w:p>
-    <w:p>
-      <w:r>
-        <w:t>Reason: Setting off a nonrestrictive relative clause that adds extra information about the conference.</w:t>
-      </w:r>
-    </w:p>
-    <w:p>
-      <w:r>
-        <w:t>Punctuation mark 2: semicolon after speech</w:t>
-      </w:r>
-    </w:p>
-    <w:p>
-      <w:r>
-        <w:t>Reason: Joining two closely related independent clauses.</w:t>
-      </w:r>
-    </w:p>
-    <w:p>
-      <w:r>
-        <w:t>Punctuation mark 3: colon after areas</w:t>
-      </w:r>
-    </w:p>
-    <w:p>
-      <w:r>
-        <w:t>Reason: Introducing a list after a complete sentence.</w:t>
-      </w:r>
-    </w:p>
-    <w:p>
-      <w:r>
-        <w:t>Punctuation mark 4: quotation marks around the attendees' words</w:t>
-      </w:r>
-    </w:p>
-    <w:p>
-      <w:r>
-        <w:t>Reason: Enclosing a direct quotation.</w:t>
+        <w:t xml:space="preserve">Exercise 21. </w:t>
       </w:r>
     </w:p>
     <w:p>
       <w:pPr>
-        <w:pStyle w:val="Heading2"/>
-      </w:pPr>
-      <w:r>
-        <w:t>Reflection</w:t>
-      </w:r>
-    </w:p>
-    <w:p>
-      <w:pPr>
-        <w:spacing w:before="240"/>
+        <w:ind w:left="504"/>
+        <w:spacing w:before="0" w:after="40"/>
       </w:pPr>
       <w:r>
         <w:rPr>
-          <w:b/>
+          <w:sz w:val="24"/>
         </w:rPr>
-        <w:t>21. Answers will vary. Sample response:</w:t>
-      </w:r>
-    </w:p>
-    <w:p>
-      <w:r>
-        <w:t>a) The rule I find most confusing is distinguishing between restrictive and nonrestrictive clauses.</w:t>
-      </w:r>
-    </w:p>
-    <w:p>
-      <w:r>
-        <w:t>b) This rule is challenging because the decision depends on the meaning the writer intends, not just the grammar of the sentence. You have to think about context and what information is essential versus extra.</w:t>
-      </w:r>
-    </w:p>
-    <w:p>
-      <w:r>
-        <w:t>c) A strategy to master it: Ask myself, "If I remove this clause, does the sentence still identify what I'm talking about?" If yes, the clause is nonrestrictive (use commas). If no, it's restrictive (no commas). Also, reading the sentence aloud helps—if I naturally pause, commas are probably needed.</w:t>
+        <w:t>Open-ended reflection. Accept thoughtful answers that demonstrate awareness of punctuation rules and self-assessment of challenges.</w:t>
       </w:r>
     </w:p>
     <w:sectPr>
@@ -899,11 +1403,8 @@
     <w:name w:val="Normal"/>
     <w:qFormat/>
     <w:rsid w:val="00FC693F"/>
-    <w:pPr>
-      <w:spacing w:after="120" w:line="276" w:lineRule="auto"/>
-    </w:pPr>
     <w:rPr>
-      <w:rFonts w:ascii="Times New Roman" w:hAnsi="Times New Roman"/>
+      <w:rFonts w:ascii="Garamond" w:hAnsi="Garamond"/>
       <w:sz w:val="24"/>
     </w:rPr>
   </w:style>
@@ -966,7 +1467,7 @@
       <w:outlineLvl w:val="0"/>
     </w:pPr>
     <w:rPr>
-      <w:rFonts w:asciiTheme="majorHAnsi" w:eastAsiaTheme="majorEastAsia" w:hAnsiTheme="majorHAnsi" w:cstheme="majorBidi"/>
+      <w:rFonts w:asciiTheme="majorHAnsi" w:eastAsiaTheme="majorEastAsia" w:hAnsiTheme="majorHAnsi" w:cstheme="majorBidi" w:ascii="Open Sans" w:hAnsi="Open Sans"/>
       <w:b/>
       <w:bCs/>
       <w:color w:val="365F91" w:themeColor="accent1" w:themeShade="BF"/>
@@ -990,7 +1491,7 @@
       <w:outlineLvl w:val="1"/>
     </w:pPr>
     <w:rPr>
-      <w:rFonts w:asciiTheme="majorHAnsi" w:eastAsiaTheme="majorEastAsia" w:hAnsiTheme="majorHAnsi" w:cstheme="majorBidi"/>
+      <w:rFonts w:asciiTheme="majorHAnsi" w:eastAsiaTheme="majorEastAsia" w:hAnsiTheme="majorHAnsi" w:cstheme="majorBidi" w:ascii="Open Sans" w:hAnsi="Open Sans"/>
       <w:b/>
       <w:bCs/>
       <w:color w:val="4F81BD" w:themeColor="accent1"/>
@@ -1014,7 +1515,7 @@
       <w:outlineLvl w:val="2"/>
     </w:pPr>
     <w:rPr>
-      <w:rFonts w:asciiTheme="majorHAnsi" w:eastAsiaTheme="majorEastAsia" w:hAnsiTheme="majorHAnsi" w:cstheme="majorBidi"/>
+      <w:rFonts w:asciiTheme="majorHAnsi" w:eastAsiaTheme="majorEastAsia" w:hAnsiTheme="majorHAnsi" w:cstheme="majorBidi" w:ascii="Open Sans" w:hAnsi="Open Sans"/>
       <w:b/>
       <w:bCs/>
       <w:color w:val="4F81BD" w:themeColor="accent1"/>

</xml_diff>